<commit_message>
add baidu and wandoujia pa
</commit_message>
<xml_diff>
--- a/datum/pa_data/python.docx
+++ b/datum/pa_data/python.docx
@@ -1291,23 +1291,13 @@
       <w:pPr>
         <w:pStyle w:val="a7"/>
         <w:ind w:left="420" w:firstLineChars="0" w:firstLine="0"/>
-        <w:rPr>
-          <w:rFonts w:hint="eastAsia"/>
-        </w:rPr>
       </w:pPr>
       <w:r>
         <w:rPr>
           <w:rFonts w:ascii="微软雅黑" w:eastAsia="微软雅黑" w:hAnsi="微软雅黑" w:cs="Helvetica" w:hint="eastAsia"/>
           <w:color w:val="454545"/>
         </w:rPr>
-        <w:t>没有UI的</w:t>
-      </w:r>
-      <w:r>
-        <w:rPr>
-          <w:rFonts w:ascii="微软雅黑" w:eastAsia="微软雅黑" w:hAnsi="微软雅黑" w:cs="Helvetica" w:hint="eastAsia"/>
-          <w:color w:val="454545"/>
-        </w:rPr>
-        <w:t>webkit内核的浏览器</w:t>
+        <w:t>没有UI的webkit内核的浏览器</w:t>
       </w:r>
     </w:p>
     <w:p>
@@ -1344,9 +1334,6 @@
       <w:pPr>
         <w:pStyle w:val="a7"/>
         <w:ind w:left="420" w:firstLineChars="0" w:firstLine="0"/>
-        <w:rPr>
-          <w:rFonts w:hint="eastAsia"/>
-        </w:rPr>
       </w:pPr>
       <w:r>
         <w:t>pyspider all (</w:t>
@@ -1368,6 +1355,21 @@
       </w:r>
       <w:r>
         <w:t>动态解析</w:t>
+      </w:r>
+    </w:p>
+    <w:p>
+      <w:pPr>
+        <w:pStyle w:val="a7"/>
+        <w:ind w:left="420" w:firstLineChars="0" w:firstLine="0"/>
+        <w:rPr>
+          <w:rFonts w:hint="eastAsia"/>
+        </w:rPr>
+      </w:pPr>
+      <w:r>
+        <w:t>文件保存在</w:t>
+      </w:r>
+      <w:r>
+        <w:t>C:\Users\vivian\data</w:t>
       </w:r>
       <w:bookmarkStart w:id="0" w:name="_GoBack"/>
       <w:bookmarkEnd w:id="0"/>
@@ -1676,6 +1678,7 @@
         <w:rPr>
           <w:rFonts w:hint="eastAsia"/>
         </w:rPr>
+        <w:lastRenderedPageBreak/>
         <w:t>百度搜索：</w:t>
       </w:r>
       <w:r>
@@ -2023,6 +2026,7 @@
           <w:sz w:val="24"/>
           <w:szCs w:val="24"/>
         </w:rPr>
+        <w:lastRenderedPageBreak/>
         <w:t>－－－</w:t>
       </w:r>
       <w:r>
@@ -2066,7 +2070,6 @@
           <w:sz w:val="24"/>
           <w:szCs w:val="24"/>
         </w:rPr>
-        <w:lastRenderedPageBreak/>
         <w:t>－－－</w:t>
       </w:r>
       <w:r>

</xml_diff>